<commit_message>
Clean up redundant code
</commit_message>
<xml_diff>
--- a/rhel-dev/create_docx/output.docx
+++ b/rhel-dev/create_docx/output.docx
@@ -6528,7 +6528,7 @@
     </w:p>
     <w:p>
       <w:pPr>
-        <w:pStyle w:val="Heading2"/>
+        <w:pStyle w:val="Heading1"/>
       </w:pPr>
       <w:r>
         <w:t>ATP</w:t>
@@ -6539,6 +6539,727 @@
       <w:r/>
     </w:p>
     <w:p>
+      <w:pPr>
+        <w:pStyle w:val="Caption"/>
+      </w:pPr>
+      <w:r>
+        <w:t>Table: ATP test summary statistics</w:t>
+      </w:r>
+      <w:r>
+        <w:fldChar w:fldCharType="begin"/>
+        <w:instrText> SEQ Table \* ARABIC</w:instrText>
+        <w:fldChar w:fldCharType="end"/>
+      </w:r>
+    </w:p>
+    <w:tbl>
+      <w:tblPr>
+        <w:tblStyle w:val="CiscoCXTableDefault"/>
+        <w:tblW w:type="auto" w:w="0"/>
+        <w:tblLook w:firstColumn="1" w:firstRow="1" w:lastColumn="0" w:lastRow="0" w:noHBand="0" w:noVBand="1" w:val="04A0"/>
+      </w:tblPr>
+      <w:tblGrid>
+        <w:gridCol w:w="3009"/>
+        <w:gridCol w:w="3009"/>
+        <w:gridCol w:w="3009"/>
+      </w:tblGrid>
+      <w:tr>
+        <w:tc>
+          <w:tcPr>
+            <w:tcW w:type="dxa" w:w="3009"/>
+          </w:tcPr>
+          <w:p>
+            <w:r>
+              <w:t>pass</w:t>
+            </w:r>
+          </w:p>
+        </w:tc>
+        <w:tc>
+          <w:tcPr>
+            <w:tcW w:type="dxa" w:w="3009"/>
+          </w:tcPr>
+          <w:p>
+            <w:r>
+              <w:t>fail</w:t>
+            </w:r>
+          </w:p>
+        </w:tc>
+        <w:tc>
+          <w:tcPr>
+            <w:tcW w:type="dxa" w:w="3009"/>
+          </w:tcPr>
+          <w:p>
+            <w:r>
+              <w:t>skip</w:t>
+            </w:r>
+          </w:p>
+        </w:tc>
+      </w:tr>
+      <w:tr>
+        <w:tc>
+          <w:tcPr>
+            <w:tcW w:type="dxa" w:w="3009"/>
+          </w:tcPr>
+          <w:p>
+            <w:r>
+              <w:t>21</w:t>
+            </w:r>
+          </w:p>
+        </w:tc>
+        <w:tc>
+          <w:tcPr>
+            <w:tcW w:type="dxa" w:w="3009"/>
+          </w:tcPr>
+          <w:p>
+            <w:r>
+              <w:t>10</w:t>
+            </w:r>
+          </w:p>
+        </w:tc>
+        <w:tc>
+          <w:tcPr>
+            <w:tcW w:type="dxa" w:w="3009"/>
+          </w:tcPr>
+          <w:p>
+            <w:r>
+              <w:t>4</w:t>
+            </w:r>
+          </w:p>
+        </w:tc>
+      </w:tr>
+    </w:tbl>
+    <w:p>
+      <w:pPr>
+        <w:pStyle w:val="Caption"/>
+      </w:pPr>
+      <w:r>
+        <w:t>Table: Test Stastics by TAG</w:t>
+      </w:r>
+      <w:r>
+        <w:fldChar w:fldCharType="begin"/>
+        <w:instrText> SEQ Table \* ARABIC</w:instrText>
+        <w:fldChar w:fldCharType="end"/>
+      </w:r>
+    </w:p>
+    <w:tbl>
+      <w:tblPr>
+        <w:tblStyle w:val="CiscoCXTableDefault"/>
+        <w:tblW w:type="auto" w:w="0"/>
+        <w:tblLook w:firstColumn="1" w:firstRow="1" w:lastColumn="0" w:lastRow="0" w:noHBand="0" w:noVBand="1" w:val="04A0"/>
+      </w:tblPr>
+      <w:tblGrid>
+        <w:gridCol w:w="2256"/>
+        <w:gridCol w:w="2256"/>
+        <w:gridCol w:w="2256"/>
+        <w:gridCol w:w="2256"/>
+      </w:tblGrid>
+      <w:tr>
+        <w:tc>
+          <w:tcPr>
+            <w:tcW w:type="dxa" w:w="2256"/>
+          </w:tcPr>
+          <w:p/>
+        </w:tc>
+        <w:tc>
+          <w:tcPr>
+            <w:tcW w:type="dxa" w:w="2256"/>
+          </w:tcPr>
+          <w:p>
+            <w:r>
+              <w:t>pass</w:t>
+            </w:r>
+          </w:p>
+        </w:tc>
+        <w:tc>
+          <w:tcPr>
+            <w:tcW w:type="dxa" w:w="2256"/>
+          </w:tcPr>
+          <w:p>
+            <w:r>
+              <w:t>fail</w:t>
+            </w:r>
+          </w:p>
+        </w:tc>
+        <w:tc>
+          <w:tcPr>
+            <w:tcW w:type="dxa" w:w="2256"/>
+          </w:tcPr>
+          <w:p>
+            <w:r>
+              <w:t>skip</w:t>
+            </w:r>
+          </w:p>
+        </w:tc>
+      </w:tr>
+      <w:tr>
+        <w:tc>
+          <w:tcPr>
+            <w:tcW w:type="dxa" w:w="2256"/>
+          </w:tcPr>
+          <w:p>
+            <w:r>
+              <w:t>dns</w:t>
+            </w:r>
+          </w:p>
+        </w:tc>
+        <w:tc>
+          <w:tcPr>
+            <w:tcW w:type="dxa" w:w="2256"/>
+          </w:tcPr>
+          <w:p>
+            <w:r>
+              <w:t>1</w:t>
+            </w:r>
+          </w:p>
+        </w:tc>
+        <w:tc>
+          <w:tcPr>
+            <w:tcW w:type="dxa" w:w="2256"/>
+          </w:tcPr>
+          <w:p>
+            <w:r>
+              <w:t>1</w:t>
+            </w:r>
+          </w:p>
+        </w:tc>
+        <w:tc>
+          <w:tcPr>
+            <w:tcW w:type="dxa" w:w="2256"/>
+          </w:tcPr>
+          <w:p>
+            <w:r>
+              <w:t>0</w:t>
+            </w:r>
+          </w:p>
+        </w:tc>
+      </w:tr>
+      <w:tr>
+        <w:tc>
+          <w:tcPr>
+            <w:tcW w:type="dxa" w:w="2256"/>
+          </w:tcPr>
+          <w:p>
+            <w:r>
+              <w:t>nso</w:t>
+            </w:r>
+          </w:p>
+        </w:tc>
+        <w:tc>
+          <w:tcPr>
+            <w:tcW w:type="dxa" w:w="2256"/>
+          </w:tcPr>
+          <w:p>
+            <w:r>
+              <w:t>5</w:t>
+            </w:r>
+          </w:p>
+        </w:tc>
+        <w:tc>
+          <w:tcPr>
+            <w:tcW w:type="dxa" w:w="2256"/>
+          </w:tcPr>
+          <w:p>
+            <w:r>
+              <w:t>2</w:t>
+            </w:r>
+          </w:p>
+        </w:tc>
+        <w:tc>
+          <w:tcPr>
+            <w:tcW w:type="dxa" w:w="2256"/>
+          </w:tcPr>
+          <w:p>
+            <w:r>
+              <w:t>1</w:t>
+            </w:r>
+          </w:p>
+        </w:tc>
+      </w:tr>
+      <w:tr>
+        <w:tc>
+          <w:tcPr>
+            <w:tcW w:type="dxa" w:w="2256"/>
+          </w:tcPr>
+          <w:p>
+            <w:r>
+              <w:t>ntp</w:t>
+            </w:r>
+          </w:p>
+        </w:tc>
+        <w:tc>
+          <w:tcPr>
+            <w:tcW w:type="dxa" w:w="2256"/>
+          </w:tcPr>
+          <w:p>
+            <w:r>
+              <w:t>1</w:t>
+            </w:r>
+          </w:p>
+        </w:tc>
+        <w:tc>
+          <w:tcPr>
+            <w:tcW w:type="dxa" w:w="2256"/>
+          </w:tcPr>
+          <w:p>
+            <w:r>
+              <w:t>1</w:t>
+            </w:r>
+          </w:p>
+        </w:tc>
+        <w:tc>
+          <w:tcPr>
+            <w:tcW w:type="dxa" w:w="2256"/>
+          </w:tcPr>
+          <w:p>
+            <w:r>
+              <w:t>0</w:t>
+            </w:r>
+          </w:p>
+        </w:tc>
+      </w:tr>
+      <w:tr>
+        <w:tc>
+          <w:tcPr>
+            <w:tcW w:type="dxa" w:w="2256"/>
+          </w:tcPr>
+          <w:p>
+            <w:r>
+              <w:t>os</w:t>
+            </w:r>
+          </w:p>
+        </w:tc>
+        <w:tc>
+          <w:tcPr>
+            <w:tcW w:type="dxa" w:w="2256"/>
+          </w:tcPr>
+          <w:p>
+            <w:r>
+              <w:t>5</w:t>
+            </w:r>
+          </w:p>
+        </w:tc>
+        <w:tc>
+          <w:tcPr>
+            <w:tcW w:type="dxa" w:w="2256"/>
+          </w:tcPr>
+          <w:p>
+            <w:r>
+              <w:t>2</w:t>
+            </w:r>
+          </w:p>
+        </w:tc>
+        <w:tc>
+          <w:tcPr>
+            <w:tcW w:type="dxa" w:w="2256"/>
+          </w:tcPr>
+          <w:p>
+            <w:r>
+              <w:t>0</w:t>
+            </w:r>
+          </w:p>
+        </w:tc>
+      </w:tr>
+      <w:tr>
+        <w:tc>
+          <w:tcPr>
+            <w:tcW w:type="dxa" w:w="2256"/>
+          </w:tcPr>
+          <w:p>
+            <w:r>
+              <w:t>packages</w:t>
+            </w:r>
+          </w:p>
+        </w:tc>
+        <w:tc>
+          <w:tcPr>
+            <w:tcW w:type="dxa" w:w="2256"/>
+          </w:tcPr>
+          <w:p>
+            <w:r>
+              <w:t>3</w:t>
+            </w:r>
+          </w:p>
+        </w:tc>
+        <w:tc>
+          <w:tcPr>
+            <w:tcW w:type="dxa" w:w="2256"/>
+          </w:tcPr>
+          <w:p>
+            <w:r>
+              <w:t>0</w:t>
+            </w:r>
+          </w:p>
+        </w:tc>
+        <w:tc>
+          <w:tcPr>
+            <w:tcW w:type="dxa" w:w="2256"/>
+          </w:tcPr>
+          <w:p>
+            <w:r>
+              <w:t>0</w:t>
+            </w:r>
+          </w:p>
+        </w:tc>
+      </w:tr>
+      <w:tr>
+        <w:tc>
+          <w:tcPr>
+            <w:tcW w:type="dxa" w:w="2256"/>
+          </w:tcPr>
+          <w:p>
+            <w:r>
+              <w:t>security</w:t>
+            </w:r>
+          </w:p>
+        </w:tc>
+        <w:tc>
+          <w:tcPr>
+            <w:tcW w:type="dxa" w:w="2256"/>
+          </w:tcPr>
+          <w:p>
+            <w:r>
+              <w:t>4</w:t>
+            </w:r>
+          </w:p>
+        </w:tc>
+        <w:tc>
+          <w:tcPr>
+            <w:tcW w:type="dxa" w:w="2256"/>
+          </w:tcPr>
+          <w:p>
+            <w:r>
+              <w:t>4</w:t>
+            </w:r>
+          </w:p>
+        </w:tc>
+        <w:tc>
+          <w:tcPr>
+            <w:tcW w:type="dxa" w:w="2256"/>
+          </w:tcPr>
+          <w:p>
+            <w:r>
+              <w:t>0</w:t>
+            </w:r>
+          </w:p>
+        </w:tc>
+      </w:tr>
+      <w:tr>
+        <w:tc>
+          <w:tcPr>
+            <w:tcW w:type="dxa" w:w="2256"/>
+          </w:tcPr>
+          <w:p>
+            <w:r>
+              <w:t>t-sdn</w:t>
+            </w:r>
+          </w:p>
+        </w:tc>
+        <w:tc>
+          <w:tcPr>
+            <w:tcW w:type="dxa" w:w="2256"/>
+          </w:tcPr>
+          <w:p>
+            <w:r>
+              <w:t>0</w:t>
+            </w:r>
+          </w:p>
+        </w:tc>
+        <w:tc>
+          <w:tcPr>
+            <w:tcW w:type="dxa" w:w="2256"/>
+          </w:tcPr>
+          <w:p>
+            <w:r>
+              <w:t>0</w:t>
+            </w:r>
+          </w:p>
+        </w:tc>
+        <w:tc>
+          <w:tcPr>
+            <w:tcW w:type="dxa" w:w="2256"/>
+          </w:tcPr>
+          <w:p>
+            <w:r>
+              <w:t>2</w:t>
+            </w:r>
+          </w:p>
+        </w:tc>
+      </w:tr>
+    </w:tbl>
+    <w:p>
+      <w:pPr>
+        <w:pStyle w:val="Caption"/>
+      </w:pPr>
+      <w:r>
+        <w:t>Table: Full Stastics by Robot File</w:t>
+      </w:r>
+      <w:r>
+        <w:fldChar w:fldCharType="begin"/>
+        <w:instrText> SEQ Table \* ARABIC</w:instrText>
+        <w:fldChar w:fldCharType="end"/>
+      </w:r>
+    </w:p>
+    <w:tbl>
+      <w:tblPr>
+        <w:tblStyle w:val="CiscoCXTableDefault"/>
+        <w:tblW w:type="auto" w:w="0"/>
+        <w:tblLook w:firstColumn="1" w:firstRow="1" w:lastColumn="0" w:lastRow="0" w:noHBand="0" w:noVBand="1" w:val="04A0"/>
+      </w:tblPr>
+      <w:tblGrid>
+        <w:gridCol w:w="2256"/>
+        <w:gridCol w:w="2256"/>
+        <w:gridCol w:w="2256"/>
+        <w:gridCol w:w="2256"/>
+      </w:tblGrid>
+      <w:tr>
+        <w:tc>
+          <w:tcPr>
+            <w:tcW w:type="dxa" w:w="2256"/>
+          </w:tcPr>
+          <w:p/>
+        </w:tc>
+        <w:tc>
+          <w:tcPr>
+            <w:tcW w:type="dxa" w:w="2256"/>
+          </w:tcPr>
+          <w:p>
+            <w:r>
+              <w:t>pass</w:t>
+            </w:r>
+          </w:p>
+        </w:tc>
+        <w:tc>
+          <w:tcPr>
+            <w:tcW w:type="dxa" w:w="2256"/>
+          </w:tcPr>
+          <w:p>
+            <w:r>
+              <w:t>fail</w:t>
+            </w:r>
+          </w:p>
+        </w:tc>
+        <w:tc>
+          <w:tcPr>
+            <w:tcW w:type="dxa" w:w="2256"/>
+          </w:tcPr>
+          <w:p>
+            <w:r>
+              <w:t>skip</w:t>
+            </w:r>
+          </w:p>
+        </w:tc>
+      </w:tr>
+      <w:tr>
+        <w:tc>
+          <w:tcPr>
+            <w:tcW w:type="dxa" w:w="2256"/>
+          </w:tcPr>
+          <w:p>
+            <w:r>
+              <w:t>ATP</w:t>
+            </w:r>
+          </w:p>
+        </w:tc>
+        <w:tc>
+          <w:tcPr>
+            <w:tcW w:type="dxa" w:w="2256"/>
+          </w:tcPr>
+          <w:p>
+            <w:r>
+              <w:t>21</w:t>
+            </w:r>
+          </w:p>
+        </w:tc>
+        <w:tc>
+          <w:tcPr>
+            <w:tcW w:type="dxa" w:w="2256"/>
+          </w:tcPr>
+          <w:p>
+            <w:r>
+              <w:t>10</w:t>
+            </w:r>
+          </w:p>
+        </w:tc>
+        <w:tc>
+          <w:tcPr>
+            <w:tcW w:type="dxa" w:w="2256"/>
+          </w:tcPr>
+          <w:p>
+            <w:r>
+              <w:t>4</w:t>
+            </w:r>
+          </w:p>
+        </w:tc>
+      </w:tr>
+      <w:tr>
+        <w:tc>
+          <w:tcPr>
+            <w:tcW w:type="dxa" w:w="2256"/>
+          </w:tcPr>
+          <w:p>
+            <w:r>
+              <w:t>NSO Operating System (RHEL) Security Features Validation</w:t>
+            </w:r>
+          </w:p>
+        </w:tc>
+        <w:tc>
+          <w:tcPr>
+            <w:tcW w:type="dxa" w:w="2256"/>
+          </w:tcPr>
+          <w:p>
+            <w:r>
+              <w:t>5</w:t>
+            </w:r>
+          </w:p>
+        </w:tc>
+        <w:tc>
+          <w:tcPr>
+            <w:tcW w:type="dxa" w:w="2256"/>
+          </w:tcPr>
+          <w:p>
+            <w:r>
+              <w:t>6</w:t>
+            </w:r>
+          </w:p>
+        </w:tc>
+        <w:tc>
+          <w:tcPr>
+            <w:tcW w:type="dxa" w:w="2256"/>
+          </w:tcPr>
+          <w:p>
+            <w:r>
+              <w:t>0</w:t>
+            </w:r>
+          </w:p>
+        </w:tc>
+      </w:tr>
+      <w:tr>
+        <w:tc>
+          <w:tcPr>
+            <w:tcW w:type="dxa" w:w="2256"/>
+          </w:tcPr>
+          <w:p>
+            <w:r>
+              <w:t>NSO Operating System (RHEL) Validations</w:t>
+            </w:r>
+          </w:p>
+        </w:tc>
+        <w:tc>
+          <w:tcPr>
+            <w:tcW w:type="dxa" w:w="2256"/>
+          </w:tcPr>
+          <w:p>
+            <w:r>
+              <w:t>8</w:t>
+            </w:r>
+          </w:p>
+        </w:tc>
+        <w:tc>
+          <w:tcPr>
+            <w:tcW w:type="dxa" w:w="2256"/>
+          </w:tcPr>
+          <w:p>
+            <w:r>
+              <w:t>2</w:t>
+            </w:r>
+          </w:p>
+        </w:tc>
+        <w:tc>
+          <w:tcPr>
+            <w:tcW w:type="dxa" w:w="2256"/>
+          </w:tcPr>
+          <w:p>
+            <w:r>
+              <w:t>0</w:t>
+            </w:r>
+          </w:p>
+        </w:tc>
+      </w:tr>
+      <w:tr>
+        <w:tc>
+          <w:tcPr>
+            <w:tcW w:type="dxa" w:w="2256"/>
+          </w:tcPr>
+          <w:p>
+            <w:r>
+              <w:t>NSO Configuration (ncs.conf) Validations</w:t>
+            </w:r>
+          </w:p>
+        </w:tc>
+        <w:tc>
+          <w:tcPr>
+            <w:tcW w:type="dxa" w:w="2256"/>
+          </w:tcPr>
+          <w:p>
+            <w:r>
+              <w:t>5</w:t>
+            </w:r>
+          </w:p>
+        </w:tc>
+        <w:tc>
+          <w:tcPr>
+            <w:tcW w:type="dxa" w:w="2256"/>
+          </w:tcPr>
+          <w:p>
+            <w:r>
+              <w:t>2</w:t>
+            </w:r>
+          </w:p>
+        </w:tc>
+        <w:tc>
+          <w:tcPr>
+            <w:tcW w:type="dxa" w:w="2256"/>
+          </w:tcPr>
+          <w:p>
+            <w:r>
+              <w:t>0</w:t>
+            </w:r>
+          </w:p>
+        </w:tc>
+      </w:tr>
+      <w:tr>
+        <w:tc>
+          <w:tcPr>
+            <w:tcW w:type="dxa" w:w="2256"/>
+          </w:tcPr>
+          <w:p>
+            <w:r>
+              <w:t>NSO Configuration (Running Config) Validation</w:t>
+            </w:r>
+          </w:p>
+        </w:tc>
+        <w:tc>
+          <w:tcPr>
+            <w:tcW w:type="dxa" w:w="2256"/>
+          </w:tcPr>
+          <w:p>
+            <w:r>
+              <w:t>3</w:t>
+            </w:r>
+          </w:p>
+        </w:tc>
+        <w:tc>
+          <w:tcPr>
+            <w:tcW w:type="dxa" w:w="2256"/>
+          </w:tcPr>
+          <w:p>
+            <w:r>
+              <w:t>0</w:t>
+            </w:r>
+          </w:p>
+        </w:tc>
+        <w:tc>
+          <w:tcPr>
+            <w:tcW w:type="dxa" w:w="2256"/>
+          </w:tcPr>
+          <w:p>
+            <w:r>
+              <w:t>4</w:t>
+            </w:r>
+          </w:p>
+        </w:tc>
+      </w:tr>
+    </w:tbl>
+    <w:p>
       <w:pPr/>
       <w:r>
         <w:br/>
@@ -6547,7 +7268,7 @@
     </w:p>
     <w:p>
       <w:pPr>
-        <w:pStyle w:val="Heading2"/>
+        <w:pStyle w:val="Heading1"/>
       </w:pPr>
       <w:r>
         <w:t>NSO Operating System (RHEL) Security Features Validation</w:t>
@@ -6567,6 +7288,95 @@
         <w:t xml:space="preserve"> - Password quality modifications Refer to the SCDP documentation to address any failed tests.</w:t>
       </w:r>
     </w:p>
+    <w:p>
+      <w:pPr>
+        <w:pStyle w:val="Caption"/>
+      </w:pPr>
+      <w:r>
+        <w:t>Table: NSO Operating System (RHEL) Security Features Validation test summary statistics</w:t>
+      </w:r>
+      <w:r>
+        <w:fldChar w:fldCharType="begin"/>
+        <w:instrText> SEQ Table \* ARABIC</w:instrText>
+        <w:fldChar w:fldCharType="end"/>
+      </w:r>
+    </w:p>
+    <w:tbl>
+      <w:tblPr>
+        <w:tblStyle w:val="CiscoCXTableDefault"/>
+        <w:tblW w:type="auto" w:w="0"/>
+        <w:tblLook w:firstColumn="1" w:firstRow="1" w:lastColumn="0" w:lastRow="0" w:noHBand="0" w:noVBand="1" w:val="04A0"/>
+      </w:tblPr>
+      <w:tblGrid>
+        <w:gridCol w:w="3009"/>
+        <w:gridCol w:w="3009"/>
+        <w:gridCol w:w="3009"/>
+      </w:tblGrid>
+      <w:tr>
+        <w:tc>
+          <w:tcPr>
+            <w:tcW w:type="dxa" w:w="3009"/>
+          </w:tcPr>
+          <w:p>
+            <w:r>
+              <w:t>pass</w:t>
+            </w:r>
+          </w:p>
+        </w:tc>
+        <w:tc>
+          <w:tcPr>
+            <w:tcW w:type="dxa" w:w="3009"/>
+          </w:tcPr>
+          <w:p>
+            <w:r>
+              <w:t>fail</w:t>
+            </w:r>
+          </w:p>
+        </w:tc>
+        <w:tc>
+          <w:tcPr>
+            <w:tcW w:type="dxa" w:w="3009"/>
+          </w:tcPr>
+          <w:p>
+            <w:r>
+              <w:t>skip</w:t>
+            </w:r>
+          </w:p>
+        </w:tc>
+      </w:tr>
+      <w:tr>
+        <w:tc>
+          <w:tcPr>
+            <w:tcW w:type="dxa" w:w="3009"/>
+          </w:tcPr>
+          <w:p>
+            <w:r>
+              <w:t>5</w:t>
+            </w:r>
+          </w:p>
+        </w:tc>
+        <w:tc>
+          <w:tcPr>
+            <w:tcW w:type="dxa" w:w="3009"/>
+          </w:tcPr>
+          <w:p>
+            <w:r>
+              <w:t>6</w:t>
+            </w:r>
+          </w:p>
+        </w:tc>
+        <w:tc>
+          <w:tcPr>
+            <w:tcW w:type="dxa" w:w="3009"/>
+          </w:tcPr>
+          <w:p>
+            <w:r>
+              <w:t>0</w:t>
+            </w:r>
+          </w:p>
+        </w:tc>
+      </w:tr>
+    </w:tbl>
     <w:p>
       <w:pPr>
         <w:pStyle w:val="Caption"/>
@@ -6742,7 +7552,11 @@
           <w:tcPr>
             <w:tcW w:type="dxa" w:w="9525"/>
           </w:tcPr>
-          <w:p>
+          <w:p/>
+          <w:p>
+            <w:pPr>
+              <w:pStyle w:val="Code"/>
+            </w:pPr>
             <w:r>
               <w:t>Run the command systemctl is-enabled firewalld</w:t>
               <w:br/>
@@ -6935,7 +7749,11 @@
           <w:tcPr>
             <w:tcW w:type="dxa" w:w="9525"/>
           </w:tcPr>
-          <w:p>
+          <w:p/>
+          <w:p>
+            <w:pPr>
+              <w:pStyle w:val="Code"/>
+            </w:pPr>
             <w:r>
               <w:t>Run the command sudo firewall-cmd --list-all</w:t>
               <w:br/>
@@ -7144,7 +7962,11 @@
           <w:tcPr>
             <w:tcW w:type="dxa" w:w="9525"/>
           </w:tcPr>
-          <w:p>
+          <w:p/>
+          <w:p>
+            <w:pPr>
+              <w:pStyle w:val="Code"/>
+            </w:pPr>
             <w:r>
               <w:t>Run the command 'authselect list'</w:t>
               <w:br/>
@@ -7345,7 +8167,11 @@
           <w:tcPr>
             <w:tcW w:type="dxa" w:w="9525"/>
           </w:tcPr>
-          <w:p>
+          <w:p/>
+          <w:p>
+            <w:pPr>
+              <w:pStyle w:val="Code"/>
+            </w:pPr>
             <w:r>
               <w:t>Run the command 'authselect current -r'</w:t>
               <w:br/>
@@ -7556,7 +8382,11 @@
           <w:tcPr>
             <w:tcW w:type="dxa" w:w="9525"/>
           </w:tcPr>
-          <w:p>
+          <w:p/>
+          <w:p>
+            <w:pPr>
+              <w:pStyle w:val="Code"/>
+            </w:pPr>
             <w:r>
               <w:t>Run the command 'authselect current'</w:t>
               <w:br/>
@@ -7791,7 +8621,11 @@
           <w:tcPr>
             <w:tcW w:type="dxa" w:w="9525"/>
           </w:tcPr>
-          <w:p>
+          <w:p/>
+          <w:p>
+            <w:pPr>
+              <w:pStyle w:val="Code"/>
+            </w:pPr>
             <w:r>
               <w:t>View the contents of the file: '/etc/authselect/custom/sssd-vf/password-auth'</w:t>
               <w:br/>
@@ -8054,7 +8888,11 @@
           <w:tcPr>
             <w:tcW w:type="dxa" w:w="9525"/>
           </w:tcPr>
-          <w:p>
+          <w:p/>
+          <w:p>
+            <w:pPr>
+              <w:pStyle w:val="Code"/>
+            </w:pPr>
             <w:r>
               <w:t>View the contents of the file: '/etc/authselect/custom/sssd-vf/system-auth'</w:t>
               <w:br/>
@@ -8303,7 +9141,11 @@
           <w:tcPr>
             <w:tcW w:type="dxa" w:w="9525"/>
           </w:tcPr>
-          <w:p>
+          <w:p/>
+          <w:p>
+            <w:pPr>
+              <w:pStyle w:val="Code"/>
+            </w:pPr>
             <w:r>
               <w:t>View the file /etc/security/faillock.conf</w:t>
               <w:br/>
@@ -8534,7 +9376,11 @@
           <w:tcPr>
             <w:tcW w:type="dxa" w:w="9525"/>
           </w:tcPr>
-          <w:p>
+          <w:p/>
+          <w:p>
+            <w:pPr>
+              <w:pStyle w:val="Code"/>
+            </w:pPr>
             <w:r>
               <w:t>View the file '/etc/security/pwquality.conf'</w:t>
               <w:br/>
@@ -8797,7 +9643,11 @@
           <w:tcPr>
             <w:tcW w:type="dxa" w:w="9525"/>
           </w:tcPr>
-          <w:p>
+          <w:p/>
+          <w:p>
+            <w:pPr>
+              <w:pStyle w:val="Code"/>
+            </w:pPr>
             <w:r>
               <w:t>View the file '/etc/login.defs'</w:t>
               <w:br/>
@@ -9070,7 +9920,11 @@
           <w:tcPr>
             <w:tcW w:type="dxa" w:w="9525"/>
           </w:tcPr>
-          <w:p>
+          <w:p/>
+          <w:p>
+            <w:pPr>
+              <w:pStyle w:val="Code"/>
+            </w:pPr>
             <w:r>
               <w:t>View the file '/etc/default/useradd'</w:t>
               <w:br/>
@@ -9115,7 +9969,7 @@
     </w:p>
     <w:p>
       <w:pPr>
-        <w:pStyle w:val="Heading2"/>
+        <w:pStyle w:val="Heading1"/>
       </w:pPr>
       <w:r>
         <w:t>NSO Operating System (RHEL) Validations</w:t>
@@ -9135,6 +9989,95 @@
         <w:t xml:space="preserve"> - DNS and NTP serviecs are configured and active Refer to the SCDP documentation to address any failed tests.</w:t>
       </w:r>
     </w:p>
+    <w:p>
+      <w:pPr>
+        <w:pStyle w:val="Caption"/>
+      </w:pPr>
+      <w:r>
+        <w:t>Table: NSO Operating System (RHEL) Validations test summary statistics</w:t>
+      </w:r>
+      <w:r>
+        <w:fldChar w:fldCharType="begin"/>
+        <w:instrText> SEQ Table \* ARABIC</w:instrText>
+        <w:fldChar w:fldCharType="end"/>
+      </w:r>
+    </w:p>
+    <w:tbl>
+      <w:tblPr>
+        <w:tblStyle w:val="CiscoCXTableDefault"/>
+        <w:tblW w:type="auto" w:w="0"/>
+        <w:tblLook w:firstColumn="1" w:firstRow="1" w:lastColumn="0" w:lastRow="0" w:noHBand="0" w:noVBand="1" w:val="04A0"/>
+      </w:tblPr>
+      <w:tblGrid>
+        <w:gridCol w:w="3009"/>
+        <w:gridCol w:w="3009"/>
+        <w:gridCol w:w="3009"/>
+      </w:tblGrid>
+      <w:tr>
+        <w:tc>
+          <w:tcPr>
+            <w:tcW w:type="dxa" w:w="3009"/>
+          </w:tcPr>
+          <w:p>
+            <w:r>
+              <w:t>pass</w:t>
+            </w:r>
+          </w:p>
+        </w:tc>
+        <w:tc>
+          <w:tcPr>
+            <w:tcW w:type="dxa" w:w="3009"/>
+          </w:tcPr>
+          <w:p>
+            <w:r>
+              <w:t>fail</w:t>
+            </w:r>
+          </w:p>
+        </w:tc>
+        <w:tc>
+          <w:tcPr>
+            <w:tcW w:type="dxa" w:w="3009"/>
+          </w:tcPr>
+          <w:p>
+            <w:r>
+              <w:t>skip</w:t>
+            </w:r>
+          </w:p>
+        </w:tc>
+      </w:tr>
+      <w:tr>
+        <w:tc>
+          <w:tcPr>
+            <w:tcW w:type="dxa" w:w="3009"/>
+          </w:tcPr>
+          <w:p>
+            <w:r>
+              <w:t>8</w:t>
+            </w:r>
+          </w:p>
+        </w:tc>
+        <w:tc>
+          <w:tcPr>
+            <w:tcW w:type="dxa" w:w="3009"/>
+          </w:tcPr>
+          <w:p>
+            <w:r>
+              <w:t>2</w:t>
+            </w:r>
+          </w:p>
+        </w:tc>
+        <w:tc>
+          <w:tcPr>
+            <w:tcW w:type="dxa" w:w="3009"/>
+          </w:tcPr>
+          <w:p>
+            <w:r>
+              <w:t>0</w:t>
+            </w:r>
+          </w:p>
+        </w:tc>
+      </w:tr>
+    </w:tbl>
     <w:p>
       <w:pPr>
         <w:pStyle w:val="Caption"/>
@@ -9310,7 +10253,11 @@
           <w:tcPr>
             <w:tcW w:type="dxa" w:w="9525"/>
           </w:tcPr>
-          <w:p>
+          <w:p/>
+          <w:p>
+            <w:pPr>
+              <w:pStyle w:val="Code"/>
+            </w:pPr>
             <w:r>
               <w:t>Run the command 'rpm -q {package_name}' and verify the neccessary packages are installed</w:t>
               <w:br/>
@@ -9573,7 +10520,11 @@
           <w:tcPr>
             <w:tcW w:type="dxa" w:w="9525"/>
           </w:tcPr>
-          <w:p>
+          <w:p/>
+          <w:p>
+            <w:pPr>
+              <w:pStyle w:val="Code"/>
+            </w:pPr>
             <w:r>
               <w:t>${packages_dict} = {'ant': '1.9.3', 'java-11-openjdk': '1.1', 'python3': '3.7', 'openssl': '0', 'pam': '1.3.1', 'python3-setuptools': '0'}</w:t>
               <w:br/>
@@ -10166,7 +11117,11 @@
           <w:tcPr>
             <w:tcW w:type="dxa" w:w="9525"/>
           </w:tcPr>
-          <w:p>
+          <w:p/>
+          <w:p>
+            <w:pPr>
+              <w:pStyle w:val="Code"/>
+            </w:pPr>
             <w:r>
               <w:t>Run the command 'ldconfig -p' and capture the output</w:t>
               <w:br/>
@@ -10394,7 +11349,11 @@
           <w:tcPr>
             <w:tcW w:type="dxa" w:w="9525"/>
           </w:tcPr>
-          <w:p>
+          <w:p/>
+          <w:p>
+            <w:pPr>
+              <w:pStyle w:val="Code"/>
+            </w:pPr>
             <w:r>
               <w:t>Run the command 'python3 -c "import zlib; print (zlib.ZLIB_VERSION)"'</w:t>
               <w:br/>
@@ -10599,7 +11558,11 @@
           <w:tcPr>
             <w:tcW w:type="dxa" w:w="9525"/>
           </w:tcPr>
-          <w:p>
+          <w:p/>
+          <w:p>
+            <w:pPr>
+              <w:pStyle w:val="Code"/>
+            </w:pPr>
             <w:r>
               <w:t>Using the command 'which' verify that tar, gzip, find, and ssh-keygen utilities are in the the system $PATH</w:t>
               <w:br/>
@@ -10840,7 +11803,11 @@
           <w:tcPr>
             <w:tcW w:type="dxa" w:w="9525"/>
           </w:tcPr>
-          <w:p>
+          <w:p/>
+          <w:p>
+            <w:pPr>
+              <w:pStyle w:val="Code"/>
+            </w:pPr>
             <w:r>
               <w:t>Run the command 'python --version'</w:t>
               <w:br/>
@@ -11043,7 +12010,11 @@
           <w:tcPr>
             <w:tcW w:type="dxa" w:w="9525"/>
           </w:tcPr>
-          <w:p>
+          <w:p/>
+          <w:p>
+            <w:pPr>
+              <w:pStyle w:val="Code"/>
+            </w:pPr>
             <w:r>
               <w:t>Run the command 'hostnamectl hostname'</w:t>
               <w:br/>
@@ -11234,7 +12205,11 @@
           <w:tcPr>
             <w:tcW w:type="dxa" w:w="9525"/>
           </w:tcPr>
-          <w:p>
+          <w:p/>
+          <w:p>
+            <w:pPr>
+              <w:pStyle w:val="Code"/>
+            </w:pPr>
             <w:r>
               <w:t>View the file '/etc/resolv.conf'</w:t>
               <w:br/>
@@ -11433,7 +12408,11 @@
           <w:tcPr>
             <w:tcW w:type="dxa" w:w="9525"/>
           </w:tcPr>
-          <w:p>
+          <w:p/>
+          <w:p>
+            <w:pPr>
+              <w:pStyle w:val="Code"/>
+            </w:pPr>
             <w:r>
               <w:t>Run the command 'chronyc sources'</w:t>
               <w:br/>
@@ -11638,7 +12617,11 @@
           <w:tcPr>
             <w:tcW w:type="dxa" w:w="9525"/>
           </w:tcPr>
-          <w:p>
+          <w:p/>
+          <w:p>
+            <w:pPr>
+              <w:pStyle w:val="Code"/>
+            </w:pPr>
             <w:r>
               <w:t>Run the command 'timedatectl show'</w:t>
               <w:br/>
@@ -11661,7 +12644,7 @@
     </w:p>
     <w:p>
       <w:pPr>
-        <w:pStyle w:val="Heading2"/>
+        <w:pStyle w:val="Heading1"/>
       </w:pPr>
       <w:r>
         <w:t>NSO Configuration (ncs.conf) Validations</w:t>
@@ -11677,6 +12660,95 @@
         <w:t xml:space="preserve"> - more /etc/ncs/ncs.conf</w:t>
       </w:r>
     </w:p>
+    <w:p>
+      <w:pPr>
+        <w:pStyle w:val="Caption"/>
+      </w:pPr>
+      <w:r>
+        <w:t>Table: NSO Configuration (ncs.conf) Validations test summary statistics</w:t>
+      </w:r>
+      <w:r>
+        <w:fldChar w:fldCharType="begin"/>
+        <w:instrText> SEQ Table \* ARABIC</w:instrText>
+        <w:fldChar w:fldCharType="end"/>
+      </w:r>
+    </w:p>
+    <w:tbl>
+      <w:tblPr>
+        <w:tblStyle w:val="CiscoCXTableDefault"/>
+        <w:tblW w:type="auto" w:w="0"/>
+        <w:tblLook w:firstColumn="1" w:firstRow="1" w:lastColumn="0" w:lastRow="0" w:noHBand="0" w:noVBand="1" w:val="04A0"/>
+      </w:tblPr>
+      <w:tblGrid>
+        <w:gridCol w:w="3009"/>
+        <w:gridCol w:w="3009"/>
+        <w:gridCol w:w="3009"/>
+      </w:tblGrid>
+      <w:tr>
+        <w:tc>
+          <w:tcPr>
+            <w:tcW w:type="dxa" w:w="3009"/>
+          </w:tcPr>
+          <w:p>
+            <w:r>
+              <w:t>pass</w:t>
+            </w:r>
+          </w:p>
+        </w:tc>
+        <w:tc>
+          <w:tcPr>
+            <w:tcW w:type="dxa" w:w="3009"/>
+          </w:tcPr>
+          <w:p>
+            <w:r>
+              <w:t>fail</w:t>
+            </w:r>
+          </w:p>
+        </w:tc>
+        <w:tc>
+          <w:tcPr>
+            <w:tcW w:type="dxa" w:w="3009"/>
+          </w:tcPr>
+          <w:p>
+            <w:r>
+              <w:t>skip</w:t>
+            </w:r>
+          </w:p>
+        </w:tc>
+      </w:tr>
+      <w:tr>
+        <w:tc>
+          <w:tcPr>
+            <w:tcW w:type="dxa" w:w="3009"/>
+          </w:tcPr>
+          <w:p>
+            <w:r>
+              <w:t>5</w:t>
+            </w:r>
+          </w:p>
+        </w:tc>
+        <w:tc>
+          <w:tcPr>
+            <w:tcW w:type="dxa" w:w="3009"/>
+          </w:tcPr>
+          <w:p>
+            <w:r>
+              <w:t>2</w:t>
+            </w:r>
+          </w:p>
+        </w:tc>
+        <w:tc>
+          <w:tcPr>
+            <w:tcW w:type="dxa" w:w="3009"/>
+          </w:tcPr>
+          <w:p>
+            <w:r>
+              <w:t>0</w:t>
+            </w:r>
+          </w:p>
+        </w:tc>
+      </w:tr>
+    </w:tbl>
     <w:p>
       <w:pPr>
         <w:pStyle w:val="Caption"/>
@@ -11856,7 +12928,11 @@
           <w:tcPr>
             <w:tcW w:type="dxa" w:w="9525"/>
           </w:tcPr>
-          <w:p>
+          <w:p/>
+          <w:p>
+            <w:pPr>
+              <w:pStyle w:val="Code"/>
+            </w:pPr>
             <w:r>
               <w:t>View the file '/etc/ncs/ncs.conf'</w:t>
               <w:br/>
@@ -12051,7 +13127,11 @@
           <w:tcPr>
             <w:tcW w:type="dxa" w:w="9525"/>
           </w:tcPr>
-          <w:p>
+          <w:p/>
+          <w:p>
+            <w:pPr>
+              <w:pStyle w:val="Code"/>
+            </w:pPr>
             <w:r>
               <w:t>View the file '/etc/ncs/ncs.conf'</w:t>
               <w:br/>
@@ -12248,7 +13328,11 @@
           <w:tcPr>
             <w:tcW w:type="dxa" w:w="9525"/>
           </w:tcPr>
-          <w:p>
+          <w:p/>
+          <w:p>
+            <w:pPr>
+              <w:pStyle w:val="Code"/>
+            </w:pPr>
             <w:r>
               <w:t>View the file '/etc/ncs/ncs.conf'</w:t>
               <w:br/>
@@ -12447,7 +13531,11 @@
           <w:tcPr>
             <w:tcW w:type="dxa" w:w="9525"/>
           </w:tcPr>
-          <w:p>
+          <w:p/>
+          <w:p>
+            <w:pPr>
+              <w:pStyle w:val="Code"/>
+            </w:pPr>
             <w:r>
               <w:t>View the file '/etc/ncs/ncs.conf'</w:t>
               <w:br/>
@@ -12640,7 +13728,11 @@
           <w:tcPr>
             <w:tcW w:type="dxa" w:w="9525"/>
           </w:tcPr>
-          <w:p>
+          <w:p/>
+          <w:p>
+            <w:pPr>
+              <w:pStyle w:val="Code"/>
+            </w:pPr>
             <w:r>
               <w:t>View the file '/etc/ncs/ncs.conf'</w:t>
               <w:br/>
@@ -12833,7 +13925,11 @@
           <w:tcPr>
             <w:tcW w:type="dxa" w:w="9525"/>
           </w:tcPr>
-          <w:p>
+          <w:p/>
+          <w:p>
+            <w:pPr>
+              <w:pStyle w:val="Code"/>
+            </w:pPr>
             <w:r>
               <w:t>View the file '/etc/ncs/ncs.conf'</w:t>
               <w:br/>
@@ -13026,7 +14122,11 @@
           <w:tcPr>
             <w:tcW w:type="dxa" w:w="9525"/>
           </w:tcPr>
-          <w:p>
+          <w:p/>
+          <w:p>
+            <w:pPr>
+              <w:pStyle w:val="Code"/>
+            </w:pPr>
             <w:r>
               <w:t>View the file '/etc/ncs/ncs.conf'</w:t>
               <w:br/>
@@ -13049,7 +14149,7 @@
     </w:p>
     <w:p>
       <w:pPr>
-        <w:pStyle w:val="Heading2"/>
+        <w:pStyle w:val="Heading1"/>
       </w:pPr>
       <w:r>
         <w:t>NSO Configuration (Running Config) Validation</w:t>
@@ -13059,6 +14159,95 @@
       <w:pPr/>
       <w:r/>
     </w:p>
+    <w:p>
+      <w:pPr>
+        <w:pStyle w:val="Caption"/>
+      </w:pPr>
+      <w:r>
+        <w:t>Table: NSO Configuration (Running Config) Validation test summary statistics</w:t>
+      </w:r>
+      <w:r>
+        <w:fldChar w:fldCharType="begin"/>
+        <w:instrText> SEQ Table \* ARABIC</w:instrText>
+        <w:fldChar w:fldCharType="end"/>
+      </w:r>
+    </w:p>
+    <w:tbl>
+      <w:tblPr>
+        <w:tblStyle w:val="CiscoCXTableDefault"/>
+        <w:tblW w:type="auto" w:w="0"/>
+        <w:tblLook w:firstColumn="1" w:firstRow="1" w:lastColumn="0" w:lastRow="0" w:noHBand="0" w:noVBand="1" w:val="04A0"/>
+      </w:tblPr>
+      <w:tblGrid>
+        <w:gridCol w:w="3009"/>
+        <w:gridCol w:w="3009"/>
+        <w:gridCol w:w="3009"/>
+      </w:tblGrid>
+      <w:tr>
+        <w:tc>
+          <w:tcPr>
+            <w:tcW w:type="dxa" w:w="3009"/>
+          </w:tcPr>
+          <w:p>
+            <w:r>
+              <w:t>pass</w:t>
+            </w:r>
+          </w:p>
+        </w:tc>
+        <w:tc>
+          <w:tcPr>
+            <w:tcW w:type="dxa" w:w="3009"/>
+          </w:tcPr>
+          <w:p>
+            <w:r>
+              <w:t>fail</w:t>
+            </w:r>
+          </w:p>
+        </w:tc>
+        <w:tc>
+          <w:tcPr>
+            <w:tcW w:type="dxa" w:w="3009"/>
+          </w:tcPr>
+          <w:p>
+            <w:r>
+              <w:t>skip</w:t>
+            </w:r>
+          </w:p>
+        </w:tc>
+      </w:tr>
+      <w:tr>
+        <w:tc>
+          <w:tcPr>
+            <w:tcW w:type="dxa" w:w="3009"/>
+          </w:tcPr>
+          <w:p>
+            <w:r>
+              <w:t>3</w:t>
+            </w:r>
+          </w:p>
+        </w:tc>
+        <w:tc>
+          <w:tcPr>
+            <w:tcW w:type="dxa" w:w="3009"/>
+          </w:tcPr>
+          <w:p>
+            <w:r>
+              <w:t>0</w:t>
+            </w:r>
+          </w:p>
+        </w:tc>
+        <w:tc>
+          <w:tcPr>
+            <w:tcW w:type="dxa" w:w="3009"/>
+          </w:tcPr>
+          <w:p>
+            <w:r>
+              <w:t>4</w:t>
+            </w:r>
+          </w:p>
+        </w:tc>
+      </w:tr>
+    </w:tbl>
     <w:p>
       <w:pPr>
         <w:pStyle w:val="Caption"/>
@@ -13240,7 +14429,11 @@
           <w:tcPr>
             <w:tcW w:type="dxa" w:w="9525"/>
           </w:tcPr>
-          <w:p>
+          <w:p/>
+          <w:p>
+            <w:pPr>
+              <w:pStyle w:val="Code"/>
+            </w:pPr>
             <w:r>
               <w:t>Run the command 'systemctl is-active ncs'</w:t>
               <w:br/>
@@ -13440,7 +14633,11 @@
           <w:tcPr>
             <w:tcW w:type="dxa" w:w="9525"/>
           </w:tcPr>
-          <w:p>
+          <w:p/>
+          <w:p>
+            <w:pPr>
+              <w:pStyle w:val="Code"/>
+            </w:pPr>
             <w:r>
               <w:t>Run the command 'systemctl is-enabled ncs'</w:t>
               <w:br/>
@@ -13643,7 +14840,11 @@
           <w:tcPr>
             <w:tcW w:type="dxa" w:w="9525"/>
           </w:tcPr>
-          <w:p>
+          <w:p/>
+          <w:p>
+            <w:pPr>
+              <w:pStyle w:val="Code"/>
+            </w:pPr>
             <w:r>
               <w:t>Running command 'whoami 2&gt;&amp;1'.</w:t>
               <w:br/>
@@ -13882,7 +15083,11 @@
           <w:tcPr>
             <w:tcW w:type="dxa" w:w="9525"/>
           </w:tcPr>
-          <w:p>
+          <w:p/>
+          <w:p>
+            <w:pPr>
+              <w:pStyle w:val="Code"/>
+            </w:pPr>
             <w:r>
               <w:t>Run the command 'show ncs-state ha'</w:t>
               <w:br/>
@@ -14076,7 +15281,11 @@
           <w:tcPr>
             <w:tcW w:type="dxa" w:w="9525"/>
           </w:tcPr>
-          <w:p>
+          <w:p/>
+          <w:p>
+            <w:pPr>
+              <w:pStyle w:val="Code"/>
+            </w:pPr>
             <w:r>
               <w:t>TODO Create Test</w:t>
             </w:r>
@@ -14258,7 +15467,11 @@
           <w:tcPr>
             <w:tcW w:type="dxa" w:w="9525"/>
           </w:tcPr>
-          <w:p>
+          <w:p/>
+          <w:p>
+            <w:pPr>
+              <w:pStyle w:val="Code"/>
+            </w:pPr>
             <w:r>
               <w:t>TODO Create Test</w:t>
             </w:r>
@@ -14432,7 +15645,11 @@
           <w:tcPr>
             <w:tcW w:type="dxa" w:w="9525"/>
           </w:tcPr>
-          <w:p>
+          <w:p/>
+          <w:p>
+            <w:pPr>
+              <w:pStyle w:val="Code"/>
+            </w:pPr>
             <w:r>
               <w:t>TODO Create Test</w:t>
             </w:r>

</xml_diff>